<commit_message>
edit Ai word text
</commit_message>
<xml_diff>
--- a/AI330-ML-Projects_Fall2023-1.docx
+++ b/AI330-ML-Projects_Fall2023-1.docx
@@ -1,6 +1,6 @@
 
 <file path=word/document.xml><?xml version="1.0" encoding="utf-8"?>
-<w:document xmlns:wpc="http://schemas.microsoft.com/office/word/2010/wordprocessingCanvas" xmlns:cx="http://schemas.microsoft.com/office/drawing/2014/chartex" xmlns:cx1="http://schemas.microsoft.com/office/drawing/2015/9/8/chartex" xmlns:cx2="http://schemas.microsoft.com/office/drawing/2015/10/21/chartex" xmlns:cx3="http://schemas.microsoft.com/office/drawing/2016/5/9/chartex" xmlns:cx4="http://schemas.microsoft.com/office/drawing/2016/5/10/chartex" xmlns:cx5="http://schemas.microsoft.com/office/drawing/2016/5/11/chartex" xmlns:cx6="http://schemas.microsoft.com/office/drawing/2016/5/12/chartex" xmlns:cx7="http://schemas.microsoft.com/office/drawing/2016/5/13/chartex" xmlns:cx8="http://schemas.microsoft.com/office/drawing/2016/5/14/chartex" xmlns:mc="http://schemas.openxmlformats.org/markup-compatibility/2006" xmlns:aink="http://schemas.microsoft.com/office/drawing/2016/ink" xmlns:am3d="http://schemas.microsoft.com/office/drawing/2017/model3d" xmlns:o="urn:schemas-microsoft-com:office:office" xmlns:oel="http://schemas.microsoft.com/office/2019/extlst" xmlns:r="http://schemas.openxmlformats.org/officeDocument/2006/relationships" xmlns:m="http://schemas.openxmlformats.org/officeDocument/2006/math" xmlns:v="urn:schemas-microsoft-com:vml" xmlns:wp14="http://schemas.microsoft.com/office/word/2010/wordprocessingDrawing" xmlns:wp="http://schemas.openxmlformats.org/drawingml/2006/wordprocessingDrawing" xmlns:w10="urn:schemas-microsoft-com:office:word" xmlns:w="http://schemas.openxmlformats.org/wordprocessingml/2006/main" xmlns:w14="http://schemas.microsoft.com/office/word/2010/wordml" xmlns:w15="http://schemas.microsoft.com/office/word/2012/wordml" xmlns:w16cex="http://schemas.microsoft.com/office/word/2018/wordml/cex" xmlns:w16cid="http://schemas.microsoft.com/office/word/2016/wordml/cid" xmlns:w16="http://schemas.microsoft.com/office/word/2018/wordml" xmlns:w16du="http://schemas.microsoft.com/office/word/2023/wordml/word16du" xmlns:w16sdtdh="http://schemas.microsoft.com/office/word/2020/wordml/sdtdatahash" xmlns:w16se="http://schemas.microsoft.com/office/word/2015/wordml/symex" xmlns:wpg="http://schemas.microsoft.com/office/word/2010/wordprocessingGroup" xmlns:wpi="http://schemas.microsoft.com/office/word/2010/wordprocessingInk" xmlns:wne="http://schemas.microsoft.com/office/word/2006/wordml" xmlns:wps="http://schemas.microsoft.com/office/word/2010/wordprocessingShape" mc:Ignorable="w14 w15 w16se w16cid w16 w16cex w16sdtdh w16du wp14">
+<w:document xmlns:wpc="http://schemas.microsoft.com/office/word/2010/wordprocessingCanvas" xmlns:cx="http://schemas.microsoft.com/office/drawing/2014/chartex" xmlns:cx1="http://schemas.microsoft.com/office/drawing/2015/9/8/chartex" xmlns:cx2="http://schemas.microsoft.com/office/drawing/2015/10/21/chartex" xmlns:cx3="http://schemas.microsoft.com/office/drawing/2016/5/9/chartex" xmlns:cx4="http://schemas.microsoft.com/office/drawing/2016/5/10/chartex" xmlns:cx5="http://schemas.microsoft.com/office/drawing/2016/5/11/chartex" xmlns:cx6="http://schemas.microsoft.com/office/drawing/2016/5/12/chartex" xmlns:cx7="http://schemas.microsoft.com/office/drawing/2016/5/13/chartex" xmlns:cx8="http://schemas.microsoft.com/office/drawing/2016/5/14/chartex" xmlns:mc="http://schemas.openxmlformats.org/markup-compatibility/2006" xmlns:aink="http://schemas.microsoft.com/office/drawing/2016/ink" xmlns:am3d="http://schemas.microsoft.com/office/drawing/2017/model3d" xmlns:o="urn:schemas-microsoft-com:office:office" xmlns:oel="http://schemas.microsoft.com/office/2019/extlst" xmlns:r="http://schemas.openxmlformats.org/officeDocument/2006/relationships" xmlns:m="http://schemas.openxmlformats.org/officeDocument/2006/math" xmlns:v="urn:schemas-microsoft-com:vml" xmlns:wp14="http://schemas.microsoft.com/office/word/2010/wordprocessingDrawing" xmlns:wp="http://schemas.openxmlformats.org/drawingml/2006/wordprocessingDrawing" xmlns:w10="urn:schemas-microsoft-com:office:word" xmlns:w="http://schemas.openxmlformats.org/wordprocessingml/2006/main" xmlns:w14="http://schemas.microsoft.com/office/word/2010/wordml" xmlns:w15="http://schemas.microsoft.com/office/word/2012/wordml" xmlns:w16cex="http://schemas.microsoft.com/office/word/2018/wordml/cex" xmlns:w16cid="http://schemas.microsoft.com/office/word/2016/wordml/cid" xmlns:w16="http://schemas.microsoft.com/office/word/2018/wordml" xmlns:w16sdtdh="http://schemas.microsoft.com/office/word/2020/wordml/sdtdatahash" xmlns:w16se="http://schemas.microsoft.com/office/word/2015/wordml/symex" xmlns:wpg="http://schemas.microsoft.com/office/word/2010/wordprocessingGroup" xmlns:wpi="http://schemas.microsoft.com/office/word/2010/wordprocessingInk" xmlns:wne="http://schemas.microsoft.com/office/word/2006/wordml" xmlns:wps="http://schemas.microsoft.com/office/word/2010/wordprocessingShape" mc:Ignorable="w14 w15 w16se w16cid w16 w16cex w16sdtdh wp14">
   <w:body>
     <w:p>
       <w:pPr>
@@ -14,14 +14,6 @@
         <w:rPr>
           <w:i/>
           <w:iCs/>
-          <w:rtl/>
-        </w:rPr>
-        <w:t>ىة</w:t>
-      </w:r>
-      <w:r>
-        <w:rPr>
-          <w:i/>
-          <w:iCs/>
         </w:rPr>
         <w:t>AI330_ Machine Learning Projects_Fall2023</w:t>
       </w:r>
@@ -193,23 +185,41 @@
           <w:i/>
           <w:iCs/>
         </w:rPr>
-        <w:t xml:space="preserve"> on a numerical dataset.</w:t>
-      </w:r>
-    </w:p>
-    <w:p>
-      <w:pPr>
+        <w:t xml:space="preserve"> on a numerical </w:t>
+      </w:r>
+      <w:proofErr w:type="gramStart"/>
+      <w:r>
         <w:rPr>
           <w:rStyle w:val="Strong"/>
           <w:i/>
           <w:iCs/>
         </w:rPr>
-      </w:pPr>
+        <w:t>dataset.</w:t>
+      </w:r>
       <w:r>
         <w:rPr>
           <w:rStyle w:val="Strong"/>
           <w:i/>
           <w:iCs/>
         </w:rPr>
+        <w:t>.</w:t>
+      </w:r>
+      <w:proofErr w:type="gramEnd"/>
+    </w:p>
+    <w:p>
+      <w:pPr>
+        <w:rPr>
+          <w:rStyle w:val="Strong"/>
+          <w:i/>
+          <w:iCs/>
+        </w:rPr>
+      </w:pPr>
+      <w:r>
+        <w:rPr>
+          <w:rStyle w:val="Strong"/>
+          <w:i/>
+          <w:iCs/>
+        </w:rPr>
         <w:t xml:space="preserve">2. </w:t>
       </w:r>
       <w:r>
@@ -228,13 +238,23 @@
         </w:rPr>
         <w:t xml:space="preserve"> &amp; </w:t>
       </w:r>
+      <w:proofErr w:type="spellStart"/>
       <w:r>
         <w:rPr>
           <w:rStyle w:val="Strong"/>
           <w:i/>
           <w:iCs/>
         </w:rPr>
-        <w:t>kmeans as classifiers</w:t>
+        <w:t>kmeans</w:t>
+      </w:r>
+      <w:proofErr w:type="spellEnd"/>
+      <w:r>
+        <w:rPr>
+          <w:rStyle w:val="Strong"/>
+          <w:i/>
+          <w:iCs/>
+        </w:rPr>
+        <w:t xml:space="preserve"> as classifiers</w:t>
       </w:r>
       <w:r>
         <w:rPr>
@@ -578,7 +598,23 @@
           <w:i/>
           <w:iCs/>
         </w:rPr>
-        <w:t>the name of dataset used, number of classes and their labels, the total number of samples in dataset and the size of each (in case of images), and finally the number of samples used in training, validation and testing.</w:t>
+        <w:t xml:space="preserve">the name of dataset used, number of classes and their labels, the total number of samples in dataset and the size of each (in case of images), and finally the number of samples used in training, </w:t>
+      </w:r>
+      <w:proofErr w:type="gramStart"/>
+      <w:r>
+        <w:rPr>
+          <w:i/>
+          <w:iCs/>
+        </w:rPr>
+        <w:t>validation</w:t>
+      </w:r>
+      <w:proofErr w:type="gramEnd"/>
+      <w:r>
+        <w:rPr>
+          <w:i/>
+          <w:iCs/>
+        </w:rPr>
+        <w:t xml:space="preserve"> and testing.</w:t>
       </w:r>
     </w:p>
     <w:p>
@@ -685,7 +721,23 @@
           <w:i/>
           <w:iCs/>
         </w:rPr>
-        <w:t>Hyperparameters used in your model, as initial learning rate, optimizer, regularization, batch size, no. of epochs, etc…</w:t>
+        <w:t xml:space="preserve">Hyperparameters used in your model, as initial learning rate, optimizer, regularization, batch size, no. of epochs, </w:t>
+      </w:r>
+      <w:proofErr w:type="spellStart"/>
+      <w:r>
+        <w:rPr>
+          <w:i/>
+          <w:iCs/>
+        </w:rPr>
+        <w:t>etc</w:t>
+      </w:r>
+      <w:proofErr w:type="spellEnd"/>
+      <w:r>
+        <w:rPr>
+          <w:i/>
+          <w:iCs/>
+        </w:rPr>
+        <w:t>…</w:t>
       </w:r>
     </w:p>
     <w:p>
@@ -867,6 +919,7 @@
           <w:sz w:val="26"/>
           <w:szCs w:val="26"/>
         </w:rPr>
+        <w:lastRenderedPageBreak/>
         <w:t>Datasets:</w:t>
       </w:r>
       <w:r>
@@ -1403,8 +1456,9 @@
           <w:szCs w:val="24"/>
           <w:lang w:val="fr-FR"/>
         </w:rPr>
-        <w:t>Fruits 360 Datase</w:t>
-      </w:r>
+        <w:t xml:space="preserve">Fruits 360 </w:t>
+      </w:r>
+      <w:proofErr w:type="spellStart"/>
       <w:r>
         <w:rPr>
           <w:rFonts w:asciiTheme="majorBidi" w:hAnsiTheme="majorBidi" w:cstheme="majorBidi"/>
@@ -1416,8 +1470,22 @@
           <w:szCs w:val="24"/>
           <w:lang w:val="fr-FR"/>
         </w:rPr>
+        <w:t>Datase</w:t>
+      </w:r>
+      <w:r>
+        <w:rPr>
+          <w:rFonts w:asciiTheme="majorBidi" w:hAnsiTheme="majorBidi" w:cstheme="majorBidi"/>
+          <w:b/>
+          <w:bCs/>
+          <w:i/>
+          <w:iCs/>
+          <w:sz w:val="24"/>
+          <w:szCs w:val="24"/>
+          <w:lang w:val="fr-FR"/>
+        </w:rPr>
         <w:t>t</w:t>
       </w:r>
+      <w:proofErr w:type="spellEnd"/>
     </w:p>
     <w:p>
       <w:pPr>
@@ -1590,7 +1658,33 @@
           <w:sz w:val="24"/>
           <w:szCs w:val="24"/>
         </w:rPr>
-        <w:t>Character Recognition in Natural Images ( The Chars74K dataset )</w:t>
+        <w:t xml:space="preserve">Character Recognition in Natural Images </w:t>
+      </w:r>
+      <w:proofErr w:type="gramStart"/>
+      <w:r>
+        <w:rPr>
+          <w:rFonts w:asciiTheme="majorBidi" w:hAnsiTheme="majorBidi" w:cstheme="majorBidi"/>
+          <w:b/>
+          <w:bCs/>
+          <w:i/>
+          <w:iCs/>
+          <w:sz w:val="24"/>
+          <w:szCs w:val="24"/>
+        </w:rPr>
+        <w:t>( The</w:t>
+      </w:r>
+      <w:proofErr w:type="gramEnd"/>
+      <w:r>
+        <w:rPr>
+          <w:rFonts w:asciiTheme="majorBidi" w:hAnsiTheme="majorBidi" w:cstheme="majorBidi"/>
+          <w:b/>
+          <w:bCs/>
+          <w:i/>
+          <w:iCs/>
+          <w:sz w:val="24"/>
+          <w:szCs w:val="24"/>
+        </w:rPr>
+        <w:t xml:space="preserve"> Chars74K dataset )</w:t>
       </w:r>
     </w:p>
     <w:p>
@@ -1778,8 +1872,23 @@
           <w:szCs w:val="24"/>
           <w:lang w:val="fr-FR"/>
         </w:rPr>
-        <w:t>STL-10 dataset</w:t>
-      </w:r>
+        <w:t xml:space="preserve">STL-10 </w:t>
+      </w:r>
+      <w:proofErr w:type="spellStart"/>
+      <w:r>
+        <w:rPr>
+          <w:rFonts w:asciiTheme="majorBidi" w:hAnsiTheme="majorBidi" w:cstheme="majorBidi"/>
+          <w:b/>
+          <w:bCs/>
+          <w:i/>
+          <w:iCs/>
+          <w:sz w:val="24"/>
+          <w:szCs w:val="24"/>
+          <w:lang w:val="fr-FR"/>
+        </w:rPr>
+        <w:t>dataset</w:t>
+      </w:r>
+      <w:proofErr w:type="spellEnd"/>
     </w:p>
     <w:p>
       <w:pPr>
@@ -1867,8 +1976,51 @@
           <w:szCs w:val="24"/>
           <w:lang w:val="fr-FR"/>
         </w:rPr>
-        <w:t>Stanford Dogs Dataset</w:t>
-      </w:r>
+        <w:t xml:space="preserve">Stanford </w:t>
+      </w:r>
+      <w:proofErr w:type="spellStart"/>
+      <w:r>
+        <w:rPr>
+          <w:rFonts w:asciiTheme="majorBidi" w:hAnsiTheme="majorBidi" w:cstheme="majorBidi"/>
+          <w:b/>
+          <w:bCs/>
+          <w:i/>
+          <w:iCs/>
+          <w:sz w:val="24"/>
+          <w:szCs w:val="24"/>
+          <w:lang w:val="fr-FR"/>
+        </w:rPr>
+        <w:t>Dogs</w:t>
+      </w:r>
+      <w:proofErr w:type="spellEnd"/>
+      <w:r>
+        <w:rPr>
+          <w:rFonts w:asciiTheme="majorBidi" w:hAnsiTheme="majorBidi" w:cstheme="majorBidi"/>
+          <w:b/>
+          <w:bCs/>
+          <w:i/>
+          <w:iCs/>
+          <w:sz w:val="24"/>
+          <w:szCs w:val="24"/>
+          <w:lang w:val="fr-FR"/>
+        </w:rPr>
+        <w:t xml:space="preserve"> </w:t>
+      </w:r>
+      <w:proofErr w:type="spellStart"/>
+      <w:r>
+        <w:rPr>
+          <w:rFonts w:asciiTheme="majorBidi" w:hAnsiTheme="majorBidi" w:cstheme="majorBidi"/>
+          <w:b/>
+          <w:bCs/>
+          <w:i/>
+          <w:iCs/>
+          <w:sz w:val="24"/>
+          <w:szCs w:val="24"/>
+          <w:lang w:val="fr-FR"/>
+        </w:rPr>
+        <w:t>Dataset</w:t>
+      </w:r>
+      <w:proofErr w:type="spellEnd"/>
     </w:p>
     <w:p>
       <w:pPr>
@@ -2070,7 +2222,35 @@
           <w:szCs w:val="24"/>
           <w:lang w:val="fr-FR"/>
         </w:rPr>
-        <w:t>Plant Pathology 2020 – FGVC7</w:t>
+        <w:t xml:space="preserve">Plant </w:t>
+      </w:r>
+      <w:proofErr w:type="spellStart"/>
+      <w:r>
+        <w:rPr>
+          <w:rFonts w:asciiTheme="majorBidi" w:hAnsiTheme="majorBidi" w:cstheme="majorBidi"/>
+          <w:b/>
+          <w:bCs/>
+          <w:i/>
+          <w:iCs/>
+          <w:sz w:val="24"/>
+          <w:szCs w:val="24"/>
+          <w:lang w:val="fr-FR"/>
+        </w:rPr>
+        <w:t>Pathology</w:t>
+      </w:r>
+      <w:proofErr w:type="spellEnd"/>
+      <w:r>
+        <w:rPr>
+          <w:rFonts w:asciiTheme="majorBidi" w:hAnsiTheme="majorBidi" w:cstheme="majorBidi"/>
+          <w:b/>
+          <w:bCs/>
+          <w:i/>
+          <w:iCs/>
+          <w:sz w:val="24"/>
+          <w:szCs w:val="24"/>
+          <w:lang w:val="fr-FR"/>
+        </w:rPr>
+        <w:t xml:space="preserve"> 2020 – FGVC7</w:t>
       </w:r>
     </w:p>
     <w:p>
@@ -2189,6 +2369,7 @@
         <w:t xml:space="preserve"> </w:t>
       </w:r>
       <w:hyperlink r:id="rId21">
+        <w:proofErr w:type="spellStart"/>
         <w:r>
           <w:rPr>
             <w:rStyle w:val="Hyperlink"/>
@@ -2196,7 +2377,17 @@
             <w:i/>
             <w:iCs/>
           </w:rPr>
-          <w:t>PlantVillage Dataset</w:t>
+          <w:t>PlantVillage</w:t>
+        </w:r>
+        <w:proofErr w:type="spellEnd"/>
+        <w:r>
+          <w:rPr>
+            <w:rStyle w:val="Hyperlink"/>
+            <w:rFonts w:eastAsiaTheme="majorEastAsia"/>
+            <w:i/>
+            <w:iCs/>
+          </w:rPr>
+          <w:t xml:space="preserve"> Dataset</w:t>
         </w:r>
       </w:hyperlink>
     </w:p>
@@ -2250,6 +2441,7 @@
           <w:i/>
           <w:iCs/>
         </w:rPr>
+        <w:lastRenderedPageBreak/>
         <w:t>Food Recognition:</w:t>
       </w:r>
     </w:p>
@@ -3328,7 +3520,7 @@
 </file>
 
 <file path=word/numbering.xml><?xml version="1.0" encoding="utf-8"?>
-<w:numbering xmlns:wpc="http://schemas.microsoft.com/office/word/2010/wordprocessingCanvas" xmlns:cx="http://schemas.microsoft.com/office/drawing/2014/chartex" xmlns:cx1="http://schemas.microsoft.com/office/drawing/2015/9/8/chartex" xmlns:cx2="http://schemas.microsoft.com/office/drawing/2015/10/21/chartex" xmlns:cx3="http://schemas.microsoft.com/office/drawing/2016/5/9/chartex" xmlns:cx4="http://schemas.microsoft.com/office/drawing/2016/5/10/chartex" xmlns:cx5="http://schemas.microsoft.com/office/drawing/2016/5/11/chartex" xmlns:cx6="http://schemas.microsoft.com/office/drawing/2016/5/12/chartex" xmlns:cx7="http://schemas.microsoft.com/office/drawing/2016/5/13/chartex" xmlns:cx8="http://schemas.microsoft.com/office/drawing/2016/5/14/chartex" xmlns:mc="http://schemas.openxmlformats.org/markup-compatibility/2006" xmlns:aink="http://schemas.microsoft.com/office/drawing/2016/ink" xmlns:am3d="http://schemas.microsoft.com/office/drawing/2017/model3d" xmlns:o="urn:schemas-microsoft-com:office:office" xmlns:oel="http://schemas.microsoft.com/office/2019/extlst" xmlns:r="http://schemas.openxmlformats.org/officeDocument/2006/relationships" xmlns:m="http://schemas.openxmlformats.org/officeDocument/2006/math" xmlns:v="urn:schemas-microsoft-com:vml" xmlns:wp14="http://schemas.microsoft.com/office/word/2010/wordprocessingDrawing" xmlns:wp="http://schemas.openxmlformats.org/drawingml/2006/wordprocessingDrawing" xmlns:w10="urn:schemas-microsoft-com:office:word" xmlns:w="http://schemas.openxmlformats.org/wordprocessingml/2006/main" xmlns:w14="http://schemas.microsoft.com/office/word/2010/wordml" xmlns:w15="http://schemas.microsoft.com/office/word/2012/wordml" xmlns:w16cex="http://schemas.microsoft.com/office/word/2018/wordml/cex" xmlns:w16cid="http://schemas.microsoft.com/office/word/2016/wordml/cid" xmlns:w16="http://schemas.microsoft.com/office/word/2018/wordml" xmlns:w16du="http://schemas.microsoft.com/office/word/2023/wordml/word16du" xmlns:w16sdtdh="http://schemas.microsoft.com/office/word/2020/wordml/sdtdatahash" xmlns:w16se="http://schemas.microsoft.com/office/word/2015/wordml/symex" xmlns:wpg="http://schemas.microsoft.com/office/word/2010/wordprocessingGroup" xmlns:wpi="http://schemas.microsoft.com/office/word/2010/wordprocessingInk" xmlns:wne="http://schemas.microsoft.com/office/word/2006/wordml" xmlns:wps="http://schemas.microsoft.com/office/word/2010/wordprocessingShape" mc:Ignorable="w14 w15 w16se w16cid w16 w16cex w16sdtdh w16du wp14">
+<w:numbering xmlns:wpc="http://schemas.microsoft.com/office/word/2010/wordprocessingCanvas" xmlns:cx="http://schemas.microsoft.com/office/drawing/2014/chartex" xmlns:cx1="http://schemas.microsoft.com/office/drawing/2015/9/8/chartex" xmlns:cx2="http://schemas.microsoft.com/office/drawing/2015/10/21/chartex" xmlns:cx3="http://schemas.microsoft.com/office/drawing/2016/5/9/chartex" xmlns:cx4="http://schemas.microsoft.com/office/drawing/2016/5/10/chartex" xmlns:cx5="http://schemas.microsoft.com/office/drawing/2016/5/11/chartex" xmlns:cx6="http://schemas.microsoft.com/office/drawing/2016/5/12/chartex" xmlns:cx7="http://schemas.microsoft.com/office/drawing/2016/5/13/chartex" xmlns:cx8="http://schemas.microsoft.com/office/drawing/2016/5/14/chartex" xmlns:mc="http://schemas.openxmlformats.org/markup-compatibility/2006" xmlns:aink="http://schemas.microsoft.com/office/drawing/2016/ink" xmlns:am3d="http://schemas.microsoft.com/office/drawing/2017/model3d" xmlns:o="urn:schemas-microsoft-com:office:office" xmlns:oel="http://schemas.microsoft.com/office/2019/extlst" xmlns:r="http://schemas.openxmlformats.org/officeDocument/2006/relationships" xmlns:m="http://schemas.openxmlformats.org/officeDocument/2006/math" xmlns:v="urn:schemas-microsoft-com:vml" xmlns:wp14="http://schemas.microsoft.com/office/word/2010/wordprocessingDrawing" xmlns:wp="http://schemas.openxmlformats.org/drawingml/2006/wordprocessingDrawing" xmlns:w10="urn:schemas-microsoft-com:office:word" xmlns:w="http://schemas.openxmlformats.org/wordprocessingml/2006/main" xmlns:w14="http://schemas.microsoft.com/office/word/2010/wordml" xmlns:w15="http://schemas.microsoft.com/office/word/2012/wordml" xmlns:w16cex="http://schemas.microsoft.com/office/word/2018/wordml/cex" xmlns:w16cid="http://schemas.microsoft.com/office/word/2016/wordml/cid" xmlns:w16="http://schemas.microsoft.com/office/word/2018/wordml" xmlns:w16sdtdh="http://schemas.microsoft.com/office/word/2020/wordml/sdtdatahash" xmlns:w16se="http://schemas.microsoft.com/office/word/2015/wordml/symex" xmlns:wpg="http://schemas.microsoft.com/office/word/2010/wordprocessingGroup" xmlns:wpi="http://schemas.microsoft.com/office/word/2010/wordprocessingInk" xmlns:wne="http://schemas.microsoft.com/office/word/2006/wordml" xmlns:wps="http://schemas.microsoft.com/office/word/2010/wordprocessingShape" mc:Ignorable="w14 w15 w16se w16cid w16 w16cex w16sdtdh wp14">
   <w:abstractNum w:abstractNumId="0" w15:restartNumberingAfterBreak="0">
     <w:nsid w:val="0EA61C84"/>
     <w:multiLevelType w:val="multilevel"/>
@@ -4827,7 +5019,7 @@
 </file>
 
 <file path=word/styles.xml><?xml version="1.0" encoding="utf-8"?>
-<w:styles xmlns:mc="http://schemas.openxmlformats.org/markup-compatibility/2006" xmlns:r="http://schemas.openxmlformats.org/officeDocument/2006/relationships" xmlns:w="http://schemas.openxmlformats.org/wordprocessingml/2006/main" xmlns:w14="http://schemas.microsoft.com/office/word/2010/wordml" xmlns:w15="http://schemas.microsoft.com/office/word/2012/wordml" xmlns:w16cex="http://schemas.microsoft.com/office/word/2018/wordml/cex" xmlns:w16cid="http://schemas.microsoft.com/office/word/2016/wordml/cid" xmlns:w16="http://schemas.microsoft.com/office/word/2018/wordml" xmlns:w16du="http://schemas.microsoft.com/office/word/2023/wordml/word16du" xmlns:w16sdtdh="http://schemas.microsoft.com/office/word/2020/wordml/sdtdatahash" xmlns:w16se="http://schemas.microsoft.com/office/word/2015/wordml/symex" mc:Ignorable="w14 w15 w16se w16cid w16 w16cex w16sdtdh w16du">
+<w:styles xmlns:mc="http://schemas.openxmlformats.org/markup-compatibility/2006" xmlns:r="http://schemas.openxmlformats.org/officeDocument/2006/relationships" xmlns:w="http://schemas.openxmlformats.org/wordprocessingml/2006/main" xmlns:w14="http://schemas.microsoft.com/office/word/2010/wordml" xmlns:w15="http://schemas.microsoft.com/office/word/2012/wordml" xmlns:w16cex="http://schemas.microsoft.com/office/word/2018/wordml/cex" xmlns:w16cid="http://schemas.microsoft.com/office/word/2016/wordml/cid" xmlns:w16="http://schemas.microsoft.com/office/word/2018/wordml" xmlns:w16sdtdh="http://schemas.microsoft.com/office/word/2020/wordml/sdtdatahash" xmlns:w16se="http://schemas.microsoft.com/office/word/2015/wordml/symex" mc:Ignorable="w14 w15 w16se w16cid w16 w16cex w16sdtdh">
   <w:docDefaults>
     <w:rPrDefault>
       <w:rPr>
@@ -7001,7 +7193,12 @@
 </file>
 
 <file path=customXml/item2.xml><?xml version="1.0" encoding="utf-8"?>
-<b:Sources xmlns:b="http://schemas.openxmlformats.org/officeDocument/2006/bibliography" xmlns="http://schemas.openxmlformats.org/officeDocument/2006/bibliography" SelectedStyle="\APASixthEditionOfficeOnline.xsl" StyleName="APA" Version="6"/>
+<?mso-contentType ?>
+<FormTemplates xmlns="http://schemas.microsoft.com/sharepoint/v3/contenttype/forms">
+  <Display>DocumentLibraryForm</Display>
+  <Edit>DocumentLibraryForm</Edit>
+  <New>DocumentLibraryForm</New>
+</FormTemplates>
 </file>
 
 <file path=customXml/item3.xml><?xml version="1.0" encoding="utf-8"?>
@@ -7064,12 +7261,7 @@
 </file>
 
 <file path=customXml/item4.xml><?xml version="1.0" encoding="utf-8"?>
-<?mso-contentType ?>
-<FormTemplates xmlns="http://schemas.microsoft.com/sharepoint/v3/contenttype/forms">
-  <Display>DocumentLibraryForm</Display>
-  <Edit>DocumentLibraryForm</Edit>
-  <New>DocumentLibraryForm</New>
-</FormTemplates>
+<b:Sources xmlns:b="http://schemas.openxmlformats.org/officeDocument/2006/bibliography" xmlns="http://schemas.openxmlformats.org/officeDocument/2006/bibliography" SelectedStyle="\APASixthEditionOfficeOnline.xsl" StyleName="APA" Version="6"/>
 </file>
 
 <file path=customXml/itemProps1.xml><?xml version="1.0" encoding="utf-8"?>
@@ -7092,9 +7284,9 @@
 </file>
 
 <file path=customXml/itemProps2.xml><?xml version="1.0" encoding="utf-8"?>
-<ds:datastoreItem xmlns:ds="http://schemas.openxmlformats.org/officeDocument/2006/customXml" ds:itemID="{030A840A-A14C-4174-8B08-DAFD70DB1D0A}">
+<ds:datastoreItem xmlns:ds="http://schemas.openxmlformats.org/officeDocument/2006/customXml" ds:itemID="{17C105F6-9057-4FC6-9BA0-EB334E3C0BE1}">
   <ds:schemaRefs>
-    <ds:schemaRef ds:uri="http://schemas.openxmlformats.org/officeDocument/2006/bibliography"/>
+    <ds:schemaRef ds:uri="http://schemas.microsoft.com/sharepoint/v3/contenttype/forms"/>
   </ds:schemaRefs>
 </ds:datastoreItem>
 </file>
@@ -7111,9 +7303,9 @@
 </file>
 
 <file path=customXml/itemProps4.xml><?xml version="1.0" encoding="utf-8"?>
-<ds:datastoreItem xmlns:ds="http://schemas.openxmlformats.org/officeDocument/2006/customXml" ds:itemID="{17C105F6-9057-4FC6-9BA0-EB334E3C0BE1}">
+<ds:datastoreItem xmlns:ds="http://schemas.openxmlformats.org/officeDocument/2006/customXml" ds:itemID="{030A840A-A14C-4174-8B08-DAFD70DB1D0A}">
   <ds:schemaRefs>
-    <ds:schemaRef ds:uri="http://schemas.microsoft.com/sharepoint/v3/contenttype/forms"/>
+    <ds:schemaRef ds:uri="http://schemas.openxmlformats.org/officeDocument/2006/bibliography"/>
   </ds:schemaRefs>
 </ds:datastoreItem>
 </file>
</xml_diff>